<commit_message>
a punto de terminar
faltan las conclusiones de incrementos y detalles delprocedimiento.
</commit_message>
<xml_diff>
--- a/informeFinal/nuevoFormato/partes/22_bibliografia.docx
+++ b/informeFinal/nuevoFormato/partes/22_bibliografia.docx
@@ -10,473 +10,59 @@
         </w:rPr>
       </w:pPr>
       <w:bookmarkStart w:id="0" w:name="_Toc329038490"/>
-      <w:bookmarkStart w:id="1" w:name="_GoBack"/>
-      <w:bookmarkEnd w:id="1"/>
       <w:r>
         <w:rPr>
           <w:lang w:val="en-US"/>
         </w:rPr>
-        <w:t xml:space="preserve">14.  </w:t>
+        <w:t>14.  Bibliografía</w:t>
       </w:r>
-      <w:proofErr w:type="spellStart"/>
+      <w:bookmarkEnd w:id="0"/>
+    </w:p>
+    <w:p>
+      <w:pPr>
+        <w:pStyle w:val="P1"/>
+      </w:pPr>
+      <w:bookmarkStart w:id="1" w:name="h.9ebh5xybr61x" w:colFirst="0" w:colLast="0"/>
+      <w:bookmarkEnd w:id="1"/>
+      <w:r>
+        <w:t xml:space="preserve">Decreto No. 33-98. </w:t>
+      </w:r>
+      <w:r>
+        <w:rPr>
+          <w:u w:val="single"/>
+        </w:rPr>
+        <w:t>Ley de derecho de autor y derechos conexos de Guatemala</w:t>
+      </w:r>
+      <w:r>
+        <w:t xml:space="preserve">. Diario de Centro América.  Ciudad de Guatemala, 28 de abril de 1998. </w:t>
+      </w:r>
+    </w:p>
+    <w:p>
+      <w:pPr>
+        <w:pStyle w:val="P1"/>
+        <w:rPr>
+          <w:lang w:val="en-US"/>
+        </w:rPr>
+      </w:pPr>
+    </w:p>
+    <w:p>
+      <w:pPr>
+        <w:pStyle w:val="P1"/>
+        <w:rPr>
+          <w:lang w:val="en-US"/>
+        </w:rPr>
+      </w:pPr>
       <w:r>
         <w:rPr>
           <w:lang w:val="en-US"/>
         </w:rPr>
-        <w:t>Bibliografía</w:t>
-      </w:r>
-      <w:bookmarkEnd w:id="0"/>
-      <w:proofErr w:type="spellEnd"/>
-    </w:p>
-    <w:p>
-      <w:pPr>
-        <w:pStyle w:val="T2-No"/>
-        <w:rPr>
-          <w:lang w:val="en-US"/>
-        </w:rPr>
-      </w:pPr>
-      <w:bookmarkStart w:id="2" w:name="h.9ebh5xybr61x" w:colFirst="0" w:colLast="0"/>
-      <w:bookmarkEnd w:id="2"/>
-      <w:r>
-        <w:rPr>
-          <w:lang w:val="en-US"/>
-        </w:rPr>
-        <w:t xml:space="preserve">Fuentes </w:t>
-      </w:r>
-      <w:proofErr w:type="spellStart"/>
-      <w:r>
-        <w:rPr>
-          <w:lang w:val="en-US"/>
-        </w:rPr>
-        <w:t>bibliográficas</w:t>
-      </w:r>
-      <w:proofErr w:type="spellEnd"/>
-    </w:p>
-    <w:p>
-      <w:pPr>
-        <w:pStyle w:val="P1"/>
-        <w:rPr>
-          <w:lang w:val="en-US"/>
-        </w:rPr>
-      </w:pPr>
-      <w:r>
-        <w:rPr>
-          <w:lang w:val="en-US"/>
-        </w:rPr>
-        <w:t>[1</w:t>
-      </w:r>
-      <w:proofErr w:type="gramStart"/>
-      <w:r>
-        <w:rPr>
-          <w:lang w:val="en-US"/>
-        </w:rPr>
-        <w:t>]  Bass</w:t>
-      </w:r>
-      <w:proofErr w:type="gramEnd"/>
-      <w:r>
-        <w:rPr>
-          <w:lang w:val="en-US"/>
-        </w:rPr>
-        <w:t xml:space="preserve">, L.; Clements P.; </w:t>
-      </w:r>
-      <w:proofErr w:type="spellStart"/>
-      <w:r>
-        <w:rPr>
-          <w:lang w:val="en-US"/>
-        </w:rPr>
-        <w:t>Kazman</w:t>
-      </w:r>
-      <w:proofErr w:type="spellEnd"/>
-      <w:r>
-        <w:rPr>
-          <w:lang w:val="en-US"/>
-        </w:rPr>
-        <w:t xml:space="preserve">, R. </w:t>
-      </w:r>
-      <w:r>
-        <w:rPr>
-          <w:i/>
-          <w:lang w:val="en-US"/>
-        </w:rPr>
-        <w:t>Software Architecture in Practice</w:t>
+        <w:t>Jacyntho, D.; Shwabe, D.; Rossi, G.</w:t>
       </w:r>
       <w:r>
         <w:rPr>
           <w:lang w:val="en-US"/>
         </w:rPr>
-        <w:t xml:space="preserve">. </w:t>
-      </w:r>
-      <w:proofErr w:type="spellStart"/>
-      <w:r>
-        <w:rPr>
-          <w:lang w:val="en-US"/>
-        </w:rPr>
-        <w:t>Segunda</w:t>
-      </w:r>
-      <w:proofErr w:type="spellEnd"/>
-      <w:r>
-        <w:rPr>
-          <w:lang w:val="en-US"/>
-        </w:rPr>
-        <w:t xml:space="preserve"> </w:t>
-      </w:r>
-      <w:proofErr w:type="spellStart"/>
-      <w:r>
-        <w:rPr>
-          <w:lang w:val="en-US"/>
-        </w:rPr>
-        <w:t>Edición</w:t>
-      </w:r>
-      <w:proofErr w:type="spellEnd"/>
-      <w:r>
-        <w:rPr>
-          <w:lang w:val="en-US"/>
-        </w:rPr>
-        <w:t xml:space="preserve">.  </w:t>
-      </w:r>
-      <w:proofErr w:type="gramStart"/>
-      <w:r>
-        <w:rPr>
-          <w:lang w:val="en-US"/>
-        </w:rPr>
-        <w:t>Addison-Wesley, 2003.</w:t>
-      </w:r>
-      <w:proofErr w:type="gramEnd"/>
-    </w:p>
-    <w:p>
-      <w:pPr>
-        <w:pStyle w:val="P1"/>
-        <w:rPr>
-          <w:lang w:val="en-US"/>
-        </w:rPr>
-      </w:pPr>
-    </w:p>
-    <w:p>
-      <w:pPr>
-        <w:pStyle w:val="P1"/>
-        <w:rPr>
-          <w:lang w:val="en-US"/>
-        </w:rPr>
-      </w:pPr>
-      <w:proofErr w:type="gramStart"/>
-      <w:r>
-        <w:rPr>
-          <w:lang w:val="en-US"/>
-        </w:rPr>
-        <w:t xml:space="preserve">[2] </w:t>
-      </w:r>
-      <w:proofErr w:type="spellStart"/>
-      <w:r>
-        <w:rPr>
-          <w:lang w:val="en-US"/>
-        </w:rPr>
-        <w:t>Jacyntho</w:t>
-      </w:r>
-      <w:proofErr w:type="spellEnd"/>
-      <w:r>
-        <w:rPr>
-          <w:lang w:val="en-US"/>
-        </w:rPr>
-        <w:t xml:space="preserve">, D.; </w:t>
-      </w:r>
-      <w:proofErr w:type="spellStart"/>
-      <w:r>
-        <w:rPr>
-          <w:lang w:val="en-US"/>
-        </w:rPr>
-        <w:t>Shwabe</w:t>
-      </w:r>
-      <w:proofErr w:type="spellEnd"/>
-      <w:r>
-        <w:rPr>
-          <w:lang w:val="en-US"/>
-        </w:rPr>
-        <w:t>, D.; Rossi, G.</w:t>
-      </w:r>
-      <w:proofErr w:type="gramEnd"/>
-      <w:r>
-        <w:rPr>
-          <w:lang w:val="en-US"/>
-        </w:rPr>
-        <w:t xml:space="preserve">  </w:t>
-      </w:r>
-      <w:r>
-        <w:rPr>
-          <w:i/>
-          <w:lang w:val="en-US"/>
-        </w:rPr>
-        <w:t>An Architecture for Structuring Complex Web Applications</w:t>
-      </w:r>
-      <w:r>
-        <w:rPr>
-          <w:lang w:val="en-US"/>
-        </w:rPr>
-        <w:t xml:space="preserve">, 2002, </w:t>
-      </w:r>
-      <w:proofErr w:type="spellStart"/>
-      <w:r>
-        <w:rPr>
-          <w:lang w:val="en-US"/>
-        </w:rPr>
-        <w:t>disponible</w:t>
-      </w:r>
-      <w:proofErr w:type="spellEnd"/>
-      <w:r>
-        <w:rPr>
-          <w:lang w:val="en-US"/>
-        </w:rPr>
-        <w:t xml:space="preserve"> en www2002.org/CDROM/alternate/478/.</w:t>
-      </w:r>
-    </w:p>
-    <w:p>
-      <w:pPr>
-        <w:pStyle w:val="P1"/>
-        <w:rPr>
-          <w:lang w:val="en-US"/>
-        </w:rPr>
-      </w:pPr>
-    </w:p>
-    <w:p>
-      <w:pPr>
-        <w:pStyle w:val="P1"/>
-        <w:rPr>
-          <w:lang w:val="en-US"/>
-        </w:rPr>
-      </w:pPr>
-      <w:r>
-        <w:rPr>
-          <w:lang w:val="en-US"/>
-        </w:rPr>
-        <w:t>[3</w:t>
-      </w:r>
-      <w:proofErr w:type="gramStart"/>
-      <w:r>
-        <w:rPr>
-          <w:lang w:val="en-US"/>
-        </w:rPr>
-        <w:t>]  Kendall</w:t>
-      </w:r>
-      <w:proofErr w:type="gramEnd"/>
-      <w:r>
-        <w:rPr>
-          <w:lang w:val="en-US"/>
-        </w:rPr>
-        <w:t xml:space="preserve">, K. E.; Kendall, J.  </w:t>
-      </w:r>
-      <w:proofErr w:type="gramStart"/>
-      <w:r>
-        <w:rPr>
-          <w:i/>
-          <w:lang w:val="en-US"/>
-        </w:rPr>
-        <w:t>Systems analysis and design</w:t>
-      </w:r>
-      <w:r>
-        <w:rPr>
-          <w:lang w:val="en-US"/>
-        </w:rPr>
-        <w:t>.</w:t>
-      </w:r>
-      <w:proofErr w:type="gramEnd"/>
-      <w:r>
-        <w:rPr>
-          <w:lang w:val="en-US"/>
-        </w:rPr>
-        <w:t xml:space="preserve"> </w:t>
-      </w:r>
-      <w:proofErr w:type="spellStart"/>
-      <w:r>
-        <w:rPr>
-          <w:lang w:val="en-US"/>
-        </w:rPr>
-        <w:t>Sexta</w:t>
-      </w:r>
-      <w:proofErr w:type="spellEnd"/>
-      <w:r>
-        <w:rPr>
-          <w:lang w:val="en-US"/>
-        </w:rPr>
-        <w:t xml:space="preserve"> </w:t>
-      </w:r>
-      <w:proofErr w:type="spellStart"/>
-      <w:r>
-        <w:rPr>
-          <w:lang w:val="en-US"/>
-        </w:rPr>
-        <w:t>Edición</w:t>
-      </w:r>
-      <w:proofErr w:type="spellEnd"/>
-      <w:r>
-        <w:rPr>
-          <w:lang w:val="en-US"/>
-        </w:rPr>
-        <w:t xml:space="preserve">.  </w:t>
-      </w:r>
-      <w:proofErr w:type="spellStart"/>
-      <w:r>
-        <w:rPr>
-          <w:lang w:val="en-US"/>
-        </w:rPr>
-        <w:t>Estados</w:t>
-      </w:r>
-      <w:proofErr w:type="spellEnd"/>
-      <w:r>
-        <w:rPr>
-          <w:lang w:val="en-US"/>
-        </w:rPr>
-        <w:t xml:space="preserve"> </w:t>
-      </w:r>
-      <w:proofErr w:type="spellStart"/>
-      <w:r>
-        <w:rPr>
-          <w:lang w:val="en-US"/>
-        </w:rPr>
-        <w:t>Unidos</w:t>
-      </w:r>
-      <w:proofErr w:type="spellEnd"/>
-      <w:r>
-        <w:rPr>
-          <w:lang w:val="en-US"/>
-        </w:rPr>
-        <w:t>: Pearson Education, 2005.  ISBN: 0-13-145455-2.</w:t>
-      </w:r>
-    </w:p>
-    <w:p>
-      <w:pPr>
-        <w:pStyle w:val="P1"/>
-        <w:rPr>
-          <w:lang w:val="en-US"/>
-        </w:rPr>
-      </w:pPr>
-    </w:p>
-    <w:p>
-      <w:pPr>
-        <w:pStyle w:val="P1"/>
-        <w:rPr>
-          <w:lang w:val="en-US"/>
-        </w:rPr>
-      </w:pPr>
-      <w:r>
-        <w:rPr>
-          <w:lang w:val="en-US"/>
-        </w:rPr>
-        <w:t>[4</w:t>
-      </w:r>
-      <w:proofErr w:type="gramStart"/>
-      <w:r>
-        <w:rPr>
-          <w:lang w:val="en-US"/>
-        </w:rPr>
-        <w:t>]  Krasner</w:t>
-      </w:r>
-      <w:proofErr w:type="gramEnd"/>
-      <w:r>
-        <w:rPr>
-          <w:lang w:val="en-US"/>
-        </w:rPr>
-        <w:t xml:space="preserve">, G.; Pope, S. </w:t>
-      </w:r>
-      <w:r>
-        <w:rPr>
-          <w:i/>
-          <w:lang w:val="en-US"/>
-        </w:rPr>
-        <w:t>A Cookbook for Using the Model-View-Controller User Interface Paradigm in Smaltalk-80</w:t>
-      </w:r>
-      <w:r>
-        <w:rPr>
-          <w:lang w:val="en-US"/>
-        </w:rPr>
-        <w:t xml:space="preserve">, Journal of Object-Oriented Programming, vol. 1, </w:t>
-      </w:r>
-      <w:proofErr w:type="spellStart"/>
-      <w:r>
-        <w:rPr>
-          <w:lang w:val="en-US"/>
-        </w:rPr>
-        <w:t>núm</w:t>
-      </w:r>
-      <w:proofErr w:type="spellEnd"/>
-      <w:r>
-        <w:rPr>
-          <w:lang w:val="en-US"/>
-        </w:rPr>
-        <w:t xml:space="preserve"> 3, </w:t>
-      </w:r>
-      <w:proofErr w:type="spellStart"/>
-      <w:r>
-        <w:rPr>
-          <w:lang w:val="en-US"/>
-        </w:rPr>
-        <w:t>agosto-septiembre</w:t>
-      </w:r>
-      <w:proofErr w:type="spellEnd"/>
-      <w:r>
-        <w:rPr>
-          <w:lang w:val="en-US"/>
-        </w:rPr>
-        <w:t xml:space="preserve"> 1988.</w:t>
-      </w:r>
-    </w:p>
-    <w:p>
-      <w:pPr>
-        <w:pStyle w:val="P1"/>
-        <w:rPr>
-          <w:lang w:val="en-US"/>
-        </w:rPr>
-      </w:pPr>
-    </w:p>
-    <w:p>
-      <w:pPr>
-        <w:pStyle w:val="P1"/>
-      </w:pPr>
-      <w:r>
-        <w:rPr>
-          <w:lang w:val="en-US"/>
-        </w:rPr>
-        <w:t>[5</w:t>
-      </w:r>
-      <w:proofErr w:type="gramStart"/>
-      <w:r>
-        <w:rPr>
-          <w:lang w:val="en-US"/>
-        </w:rPr>
-        <w:t xml:space="preserve">]  </w:t>
-      </w:r>
-      <w:proofErr w:type="spellStart"/>
-      <w:r>
-        <w:rPr>
-          <w:lang w:val="en-US"/>
-        </w:rPr>
-        <w:t>Laudon</w:t>
-      </w:r>
-      <w:proofErr w:type="spellEnd"/>
-      <w:proofErr w:type="gramEnd"/>
-      <w:r>
-        <w:rPr>
-          <w:lang w:val="en-US"/>
-        </w:rPr>
-        <w:t>, K</w:t>
-      </w:r>
-      <w:r>
-        <w:rPr>
-          <w:lang w:val="en-US"/>
-        </w:rPr>
-        <w:t xml:space="preserve">.; </w:t>
-      </w:r>
-      <w:proofErr w:type="spellStart"/>
-      <w:r>
-        <w:rPr>
-          <w:lang w:val="en-US"/>
-        </w:rPr>
-        <w:t>Laudon</w:t>
-      </w:r>
-      <w:proofErr w:type="spellEnd"/>
-      <w:r>
-        <w:rPr>
-          <w:lang w:val="en-US"/>
-        </w:rPr>
-        <w:t>, J.</w:t>
+        <w:t xml:space="preserve"> (2002).</w:t>
       </w:r>
       <w:r>
         <w:rPr>
@@ -486,421 +72,114 @@
       </w:r>
       <w:r>
         <w:rPr>
-          <w:i/>
+          <w:u w:val="single"/>
           <w:lang w:val="en-US"/>
         </w:rPr>
-        <w:t>Management Information Systems: managing the digital firm</w:t>
+        <w:t>A Software</w:t>
       </w:r>
       <w:r>
         <w:rPr>
+          <w:u w:val="single"/>
           <w:lang w:val="en-US"/>
         </w:rPr>
-        <w:t xml:space="preserve">.  </w:t>
+        <w:t xml:space="preserve"> Architecture for Structuring Complex Web Applications</w:t>
       </w:r>
-      <w:r>
-        <w:t xml:space="preserve">Décima edición.  Estados Unidos: Pearson </w:t>
-      </w:r>
-      <w:proofErr w:type="spellStart"/>
-      <w:r>
-        <w:t>Education</w:t>
-      </w:r>
-      <w:proofErr w:type="spellEnd"/>
-      <w:r>
-        <w:t>, 2007.  ISBN: 0132304619.</w:t>
-      </w:r>
-    </w:p>
-    <w:p>
-      <w:pPr>
-        <w:pStyle w:val="P1"/>
-      </w:pPr>
-    </w:p>
-    <w:p>
-      <w:pPr>
-        <w:pStyle w:val="P1"/>
-        <w:rPr>
-          <w:lang w:val="en-US"/>
-        </w:rPr>
-      </w:pPr>
-      <w:r>
-        <w:t xml:space="preserve">[6]  </w:t>
-      </w:r>
-      <w:proofErr w:type="spellStart"/>
-      <w:r>
-        <w:t>Pressman</w:t>
-      </w:r>
-      <w:proofErr w:type="spellEnd"/>
-      <w:r>
-        <w:t xml:space="preserve">, R. S. </w:t>
-      </w:r>
-      <w:r>
-        <w:rPr>
-          <w:i/>
-        </w:rPr>
-        <w:t xml:space="preserve">Software </w:t>
-      </w:r>
-      <w:proofErr w:type="spellStart"/>
-      <w:r>
-        <w:rPr>
-          <w:i/>
-        </w:rPr>
-        <w:t>engineering</w:t>
-      </w:r>
-      <w:proofErr w:type="spellEnd"/>
-      <w:r>
-        <w:rPr>
-          <w:i/>
-        </w:rPr>
-        <w:t xml:space="preserve">.  A </w:t>
-      </w:r>
-      <w:proofErr w:type="spellStart"/>
-      <w:r>
-        <w:rPr>
-          <w:i/>
-        </w:rPr>
-        <w:t>practitioner’s</w:t>
-      </w:r>
-      <w:proofErr w:type="spellEnd"/>
-      <w:r>
-        <w:rPr>
-          <w:i/>
-        </w:rPr>
-        <w:t xml:space="preserve"> </w:t>
-      </w:r>
-      <w:proofErr w:type="spellStart"/>
-      <w:r>
-        <w:rPr>
-          <w:i/>
-        </w:rPr>
-        <w:t>Approach</w:t>
-      </w:r>
-      <w:proofErr w:type="spellEnd"/>
-      <w:r>
-        <w:t xml:space="preserve">.  Séptima Edición.  Estados Unidos: McGraw-Hill, 2010. </w:t>
-      </w:r>
-      <w:r>
-        <w:rPr>
-          <w:lang w:val="en-US"/>
-        </w:rPr>
-        <w:t>ISBN: 978-0-07-337597-7.</w:t>
-      </w:r>
-    </w:p>
-    <w:p>
-      <w:pPr>
-        <w:pStyle w:val="P1"/>
-        <w:rPr>
-          <w:lang w:val="en-US"/>
-        </w:rPr>
-      </w:pPr>
-    </w:p>
-    <w:p>
-      <w:pPr>
-        <w:pStyle w:val="P1"/>
-        <w:rPr>
-          <w:lang w:val="en-US"/>
-        </w:rPr>
-      </w:pPr>
-      <w:r>
-        <w:rPr>
-          <w:lang w:val="en-US"/>
-        </w:rPr>
-        <w:t>[7</w:t>
-      </w:r>
-      <w:proofErr w:type="gramStart"/>
-      <w:r>
-        <w:rPr>
-          <w:lang w:val="en-US"/>
-        </w:rPr>
-        <w:t xml:space="preserve">]  </w:t>
-      </w:r>
-      <w:proofErr w:type="spellStart"/>
-      <w:r>
-        <w:rPr>
-          <w:lang w:val="en-US"/>
-        </w:rPr>
-        <w:t>Silberschatz</w:t>
-      </w:r>
-      <w:proofErr w:type="spellEnd"/>
-      <w:proofErr w:type="gramEnd"/>
-      <w:r>
-        <w:rPr>
-          <w:lang w:val="en-US"/>
-        </w:rPr>
-        <w:t xml:space="preserve">, A.; </w:t>
-      </w:r>
-      <w:proofErr w:type="spellStart"/>
-      <w:r>
-        <w:rPr>
-          <w:lang w:val="en-US"/>
-        </w:rPr>
-        <w:t>Korth</w:t>
-      </w:r>
-      <w:proofErr w:type="spellEnd"/>
-      <w:r>
-        <w:rPr>
-          <w:lang w:val="en-US"/>
-        </w:rPr>
-        <w:t xml:space="preserve">, H. F.; </w:t>
-      </w:r>
-      <w:proofErr w:type="spellStart"/>
-      <w:r>
-        <w:rPr>
-          <w:lang w:val="en-US"/>
-        </w:rPr>
-        <w:t>Sudarshan</w:t>
-      </w:r>
-      <w:proofErr w:type="spellEnd"/>
-      <w:r>
-        <w:rPr>
-          <w:lang w:val="en-US"/>
-        </w:rPr>
-        <w:t xml:space="preserve">, S.  </w:t>
-      </w:r>
-      <w:r>
-        <w:rPr>
-          <w:lang w:val="es-GT"/>
-        </w:rPr>
-        <w:t xml:space="preserve">Database Systems Concepts.  Cuarta edición.  </w:t>
-      </w:r>
-      <w:proofErr w:type="spellStart"/>
-      <w:r>
-        <w:rPr>
-          <w:lang w:val="en-US"/>
-        </w:rPr>
-        <w:t>Estados</w:t>
-      </w:r>
-      <w:proofErr w:type="spellEnd"/>
       <w:r>
         <w:rPr>
           <w:lang w:val="en-US"/>
         </w:rPr>
         <w:t xml:space="preserve"> </w:t>
       </w:r>
-      <w:proofErr w:type="spellStart"/>
       <w:r>
         <w:rPr>
           <w:lang w:val="en-US"/>
         </w:rPr>
-        <w:t>Unidos</w:t>
-      </w:r>
-      <w:proofErr w:type="spellEnd"/>
-      <w:r>
-        <w:rPr>
-          <w:lang w:val="en-US"/>
-        </w:rPr>
-        <w:t>: McGraw-Hill, 2001.  ISBN: 0-07-228363-7.</w:t>
-      </w:r>
-    </w:p>
-    <w:p>
-      <w:pPr>
-        <w:pStyle w:val="P1"/>
-        <w:rPr>
-          <w:lang w:val="en-US"/>
-        </w:rPr>
-      </w:pPr>
-    </w:p>
-    <w:p>
-      <w:pPr>
-        <w:pStyle w:val="P1"/>
-      </w:pPr>
-      <w:r>
-        <w:rPr>
-          <w:lang w:val="en-US"/>
-        </w:rPr>
-        <w:t>[8</w:t>
-      </w:r>
-      <w:proofErr w:type="gramStart"/>
-      <w:r>
-        <w:rPr>
-          <w:lang w:val="en-US"/>
-        </w:rPr>
-        <w:t xml:space="preserve">]  </w:t>
-      </w:r>
-      <w:proofErr w:type="spellStart"/>
-      <w:r>
-        <w:rPr>
-          <w:lang w:val="en-US"/>
-        </w:rPr>
-        <w:t>Schmuller</w:t>
-      </w:r>
-      <w:proofErr w:type="spellEnd"/>
-      <w:proofErr w:type="gramEnd"/>
-      <w:r>
-        <w:rPr>
-          <w:lang w:val="en-US"/>
-        </w:rPr>
-        <w:t xml:space="preserve">, J. </w:t>
-      </w:r>
-      <w:r>
-        <w:rPr>
-          <w:i/>
-          <w:lang w:val="en-US"/>
-        </w:rPr>
-        <w:t xml:space="preserve">Teach Yourself </w:t>
-      </w:r>
-      <w:proofErr w:type="spellStart"/>
-      <w:r>
-        <w:rPr>
-          <w:i/>
-          <w:lang w:val="en-US"/>
-        </w:rPr>
-        <w:t>Uml</w:t>
-      </w:r>
-      <w:proofErr w:type="spellEnd"/>
-      <w:r>
-        <w:rPr>
-          <w:i/>
-          <w:lang w:val="en-US"/>
-        </w:rPr>
-        <w:t xml:space="preserve"> In 24 Hours</w:t>
+        <w:t>[Una</w:t>
       </w:r>
       <w:r>
         <w:rPr>
           <w:lang w:val="en-US"/>
         </w:rPr>
-        <w:t xml:space="preserve">.  </w:t>
+        <w:t xml:space="preserve"> arquitectura</w:t>
       </w:r>
-      <w:r>
-        <w:t>Estados Unidos: Prentice Hall.</w:t>
-      </w:r>
-    </w:p>
-    <w:p>
-      <w:pPr>
-        <w:pStyle w:val="P1"/>
-      </w:pPr>
-    </w:p>
-    <w:p>
-      <w:pPr>
-        <w:pStyle w:val="P1"/>
-        <w:rPr>
-          <w:lang w:val="es-GT"/>
-        </w:rPr>
-      </w:pPr>
-      <w:r>
-        <w:t xml:space="preserve">[9]  </w:t>
-      </w:r>
-      <w:proofErr w:type="spellStart"/>
-      <w:r>
-        <w:t>Tanenbaum</w:t>
-      </w:r>
-      <w:proofErr w:type="spellEnd"/>
-      <w:r>
-        <w:t xml:space="preserve">, A.  </w:t>
-      </w:r>
-      <w:proofErr w:type="spellStart"/>
-      <w:r>
-        <w:rPr>
-          <w:i/>
-        </w:rPr>
-        <w:t>Computer</w:t>
-      </w:r>
-      <w:proofErr w:type="spellEnd"/>
-      <w:r>
-        <w:rPr>
-          <w:i/>
-        </w:rPr>
-        <w:t xml:space="preserve"> Networks</w:t>
-      </w:r>
-      <w:r>
-        <w:t xml:space="preserve">.  Cuarta Edición.  Estados Unidos: Pearson </w:t>
-      </w:r>
-      <w:proofErr w:type="spellStart"/>
-      <w:r>
-        <w:t>Education</w:t>
-      </w:r>
-      <w:proofErr w:type="spellEnd"/>
-      <w:r>
-        <w:t xml:space="preserve">,  2003.  </w:t>
-      </w:r>
-      <w:r>
-        <w:rPr>
-          <w:lang w:val="es-GT"/>
-        </w:rPr>
-        <w:t>ISBN 0-13-066102-3.</w:t>
-      </w:r>
-    </w:p>
-    <w:p>
-      <w:pPr>
-        <w:pStyle w:val="P1"/>
-        <w:rPr>
-          <w:lang w:val="es-GT"/>
-        </w:rPr>
-      </w:pPr>
-    </w:p>
-    <w:p>
-      <w:pPr>
-        <w:pStyle w:val="P1"/>
-        <w:jc w:val="left"/>
-        <w:rPr>
-          <w:lang w:val="en-US"/>
-        </w:rPr>
-      </w:pPr>
       <w:r>
         <w:rPr>
           <w:lang w:val="en-US"/>
         </w:rPr>
-        <w:lastRenderedPageBreak/>
-        <w:t>[10</w:t>
+        <w:t xml:space="preserve"> de software</w:t>
       </w:r>
-      <w:proofErr w:type="gramStart"/>
       <w:r>
         <w:rPr>
           <w:lang w:val="en-US"/>
         </w:rPr>
-        <w:t>]  Web</w:t>
+        <w:t xml:space="preserve"> para estructurar a</w:t>
       </w:r>
-      <w:proofErr w:type="gramEnd"/>
       <w:r>
         <w:rPr>
           <w:lang w:val="en-US"/>
         </w:rPr>
-        <w:t xml:space="preserve"> Mapping </w:t>
+        <w:t xml:space="preserve">plicaciones </w:t>
       </w:r>
-      <w:proofErr w:type="spellStart"/>
       <w:r>
         <w:rPr>
           <w:lang w:val="en-US"/>
         </w:rPr>
-        <w:t>Tesbed</w:t>
+        <w:t>web complejas</w:t>
       </w:r>
-      <w:proofErr w:type="spellEnd"/>
       <w:r>
         <w:rPr>
           <w:lang w:val="en-US"/>
         </w:rPr>
-        <w:t xml:space="preserve"> Tutorial., 2002, </w:t>
+        <w:t>]</w:t>
       </w:r>
-      <w:proofErr w:type="spellStart"/>
       <w:r>
         <w:rPr>
           <w:lang w:val="en-US"/>
         </w:rPr>
-        <w:t>disponible</w:t>
+        <w:t>,</w:t>
       </w:r>
-      <w:proofErr w:type="spellEnd"/>
       <w:r>
         <w:rPr>
           <w:lang w:val="en-US"/>
         </w:rPr>
-        <w:t xml:space="preserve"> en</w:t>
+        <w:t xml:space="preserve"> Journal of Web Engineering, </w:t>
       </w:r>
-      <w:hyperlink r:id="rId9">
-        <w:r>
-          <w:rPr>
-            <w:lang w:val="en-US"/>
-          </w:rPr>
-          <w:t xml:space="preserve"> </w:t>
-        </w:r>
-      </w:hyperlink>
-      <w:hyperlink r:id="rId10">
-        <w:r>
-          <w:rPr>
-            <w:color w:val="1155CC"/>
-            <w:u w:val="single"/>
-            <w:lang w:val="en-US"/>
-          </w:rPr>
-          <w:t>www.webmapping.org/vcgdocuments/vcgtutorial/</w:t>
-        </w:r>
-      </w:hyperlink>
+      <w:r>
+        <w:rPr>
+          <w:lang w:val="en-US"/>
+        </w:rPr>
+        <w:t xml:space="preserve"> Vol. </w:t>
+      </w:r>
+      <w:r>
+        <w:rPr>
+          <w:lang w:val="en-US"/>
+        </w:rPr>
+        <w:t>1</w:t>
+      </w:r>
+      <w:r>
+        <w:rPr>
+          <w:lang w:val="en-US"/>
+        </w:rPr>
+        <w:t>, No. 1</w:t>
+      </w:r>
+      <w:r>
+        <w:rPr>
+          <w:lang w:val="en-US"/>
+        </w:rPr>
+        <w:t>,</w:t>
+      </w:r>
+      <w:r>
+        <w:rPr>
+          <w:lang w:val="en-US"/>
+        </w:rPr>
+        <w:t xml:space="preserve"> p.</w:t>
+      </w:r>
+      <w:r>
+        <w:t>37-</w:t>
+      </w:r>
+      <w:r>
+        <w:t>60</w:t>
+      </w:r>
       <w:r>
         <w:rPr>
           <w:lang w:val="en-US"/>
@@ -918,31 +197,112 @@
     </w:p>
     <w:p>
       <w:pPr>
-        <w:pStyle w:val="T2-No"/>
+        <w:pStyle w:val="P1"/>
         <w:rPr>
           <w:lang w:val="en-US"/>
         </w:rPr>
       </w:pPr>
-      <w:bookmarkStart w:id="3" w:name="h.u76enfljwvay" w:colFirst="0" w:colLast="0"/>
-      <w:bookmarkEnd w:id="3"/>
-      <w:proofErr w:type="spellStart"/>
       <w:r>
         <w:rPr>
           <w:lang w:val="en-US"/>
         </w:rPr>
-        <w:t>Sitios</w:t>
+        <w:t>Kendall, K. E.; Kendall, J.</w:t>
       </w:r>
-      <w:proofErr w:type="spellEnd"/>
       <w:r>
         <w:rPr>
           <w:lang w:val="en-US"/>
         </w:rPr>
-        <w:t xml:space="preserve"> Web</w:t>
+        <w:t xml:space="preserve"> (2005)</w:t>
+      </w:r>
+      <w:r>
+        <w:rPr>
+          <w:lang w:val="en-US"/>
+        </w:rPr>
+        <w:t xml:space="preserve"> </w:t>
+      </w:r>
+      <w:r>
+        <w:rPr>
+          <w:u w:val="single"/>
+          <w:lang w:val="en-US"/>
+        </w:rPr>
+        <w:t>Análisis y diseño de sistemas</w:t>
+      </w:r>
+      <w:r>
+        <w:rPr>
+          <w:lang w:val="en-US"/>
+        </w:rPr>
+        <w:t xml:space="preserve">. </w:t>
+      </w:r>
+      <w:r>
+        <w:rPr>
+          <w:lang w:val="en-US"/>
+        </w:rPr>
+        <w:t xml:space="preserve">(6a. ed.). </w:t>
+      </w:r>
+      <w:r>
+        <w:rPr>
+          <w:lang w:val="en-US"/>
+        </w:rPr>
+        <w:t xml:space="preserve">(Trad. </w:t>
+      </w:r>
+      <w:r>
+        <w:rPr>
+          <w:lang w:val="en-US"/>
+        </w:rPr>
+        <w:t>A. Nú</w:t>
+      </w:r>
+      <w:r>
+        <w:rPr>
+          <w:lang w:val="en-US"/>
+        </w:rPr>
+        <w:t>ñ</w:t>
+      </w:r>
+      <w:r>
+        <w:rPr>
+          <w:lang w:val="en-US"/>
+        </w:rPr>
+        <w:t>ez</w:t>
+      </w:r>
+      <w:r>
+        <w:rPr>
+          <w:lang w:val="en-US"/>
+        </w:rPr>
+        <w:t>)</w:t>
+      </w:r>
+      <w:r>
+        <w:rPr>
+          <w:lang w:val="en-US"/>
+        </w:rPr>
+        <w:t>. México:</w:t>
+      </w:r>
+      <w:r>
+        <w:rPr>
+          <w:lang w:val="en-US"/>
+        </w:rPr>
+        <w:t xml:space="preserve"> </w:t>
+      </w:r>
+      <w:r>
+        <w:rPr>
+          <w:lang w:val="en-US"/>
+        </w:rPr>
+        <w:t>Pearson Educación de México S.A. de C.V. (original publicado en</w:t>
+      </w:r>
+      <w:r>
+        <w:rPr>
+          <w:lang w:val="en-US"/>
+        </w:rPr>
+        <w:t xml:space="preserve"> 2005</w:t>
+      </w:r>
+      <w:r>
+        <w:rPr>
+          <w:lang w:val="en-US"/>
+        </w:rPr>
+        <w:t>).</w:t>
       </w:r>
     </w:p>
     <w:p>
       <w:pPr>
-        <w:pStyle w:val="Normal1"/>
+        <w:pStyle w:val="P1"/>
         <w:rPr>
           <w:lang w:val="en-US"/>
         </w:rPr>
@@ -953,422 +313,189 @@
         <w:pStyle w:val="P1"/>
       </w:pPr>
       <w:r>
-        <w:t xml:space="preserve">[11]  </w:t>
+        <w:rPr>
+          <w:lang w:val="en-US"/>
+        </w:rPr>
+        <w:t>Laudon, K</w:t>
       </w:r>
-      <w:proofErr w:type="spellStart"/>
       <w:r>
         <w:rPr>
-          <w:i/>
+          <w:lang w:val="en-US"/>
         </w:rPr>
-        <w:t>About</w:t>
+        <w:t>.; Laudon, J.</w:t>
       </w:r>
-      <w:proofErr w:type="spellEnd"/>
       <w:r>
         <w:rPr>
-          <w:i/>
+          <w:lang w:val="en-US"/>
         </w:rPr>
-        <w:t xml:space="preserve"> Apache</w:t>
+        <w:t xml:space="preserve"> </w:t>
       </w:r>
       <w:r>
-        <w:t xml:space="preserve"> [En línea].  [Consulta: 30 </w:t>
+        <w:rPr>
+          <w:lang w:val="en-US"/>
+        </w:rPr>
+        <w:t xml:space="preserve">(2008). </w:t>
       </w:r>
       <w:r>
-        <w:t>noviembre</w:t>
+        <w:rPr>
+          <w:u w:val="single"/>
+          <w:lang w:val="en-US"/>
+        </w:rPr>
+        <w:t>Sistemas de información gerencial: Administración de la empresa digital</w:t>
       </w:r>
       <w:r>
-        <w:t xml:space="preserve"> 2015].  Disponible en:</w:t>
+        <w:rPr>
+          <w:lang w:val="en-US"/>
+        </w:rPr>
+        <w:t xml:space="preserve">. </w:t>
       </w:r>
-      <w:hyperlink r:id="rId11">
+      <w:r>
+        <w:rPr>
+          <w:lang w:val="en-US"/>
+        </w:rPr>
+        <w:t>(10a. ed.).</w:t>
+      </w:r>
+      <w:r>
+        <w:rPr>
+          <w:lang w:val="en-US"/>
+        </w:rPr>
+        <w:t xml:space="preserve"> (Trad. A. Núñez).</w:t>
+      </w:r>
+      <w:r>
+        <w:rPr>
+          <w:lang w:val="en-US"/>
+        </w:rPr>
+        <w:t xml:space="preserve"> </w:t>
+      </w:r>
+      <w:r>
+        <w:rPr>
+          <w:lang w:val="en-US"/>
+        </w:rPr>
+        <w:t>México: Pearson Educación de México S.A. de C.V. (original publicado en 2007).</w:t>
+      </w:r>
+    </w:p>
+    <w:p>
+      <w:pPr>
+        <w:pStyle w:val="P1"/>
+      </w:pPr>
+    </w:p>
+    <w:p>
+      <w:pPr>
+        <w:pStyle w:val="P1"/>
+        <w:rPr>
+          <w:lang w:val="en-US"/>
+        </w:rPr>
+      </w:pPr>
+      <w:r>
+        <w:t>Pressman, R. S.</w:t>
+      </w:r>
+      <w:r>
+        <w:t xml:space="preserve"> (2010). </w:t>
+      </w:r>
+      <w:r>
+        <w:rPr>
+          <w:u w:val="single"/>
+        </w:rPr>
+        <w:t>Ingeniería del software. Un enfoque práctico.</w:t>
+      </w:r>
+      <w:r>
+        <w:t xml:space="preserve"> </w:t>
+      </w:r>
+      <w:r>
+        <w:t>(7ª. ed.)</w:t>
+      </w:r>
+      <w:r>
+        <w:t>.</w:t>
+      </w:r>
+      <w:r>
+        <w:t xml:space="preserve">  </w:t>
+      </w:r>
+      <w:r>
+        <w:t>(Trad. V. Campos, J. Enríquez.)</w:t>
+      </w:r>
+      <w:r>
+        <w:t>.</w:t>
+      </w:r>
+      <w:r>
+        <w:t xml:space="preserve"> </w:t>
+      </w:r>
+      <w:r>
+        <w:t>Mé</w:t>
+      </w:r>
+      <w:r>
+        <w:t>xico: McGraw-Hill Interamerican</w:t>
+      </w:r>
+      <w:r>
+        <w:t>a Editores, S.A. de C.V. (original publicado en 2010)</w:t>
+      </w:r>
+      <w:r>
+        <w:rPr>
+          <w:lang w:val="en-US"/>
+        </w:rPr>
+        <w:t>.</w:t>
+      </w:r>
+    </w:p>
+    <w:p>
+      <w:pPr>
+        <w:pStyle w:val="P1"/>
+        <w:rPr>
+          <w:lang w:val="en-US"/>
+        </w:rPr>
+      </w:pPr>
+    </w:p>
+    <w:p>
+      <w:pPr>
+        <w:pStyle w:val="P1"/>
+        <w:jc w:val="left"/>
+      </w:pPr>
+      <w:r>
+        <w:t xml:space="preserve">Quesada, S. </w:t>
+      </w:r>
+      <w:r>
+        <w:t>(2013)</w:t>
+      </w:r>
+      <w:r>
+        <w:t xml:space="preserve"> </w:t>
+      </w:r>
+      <w:r>
+        <w:rPr>
+          <w:u w:val="single"/>
+        </w:rPr>
+        <w:t>¿Qué es Responsive Web Design?</w:t>
+      </w:r>
+      <w:r>
+        <w:t>.</w:t>
+      </w:r>
+      <w:r>
+        <w:t xml:space="preserve"> </w:t>
+      </w:r>
+      <w:r>
+        <w:t>Recuperado el</w:t>
+      </w:r>
+      <w:r>
+        <w:t xml:space="preserve"> 25 noviembre</w:t>
+      </w:r>
+      <w:r>
+        <w:t xml:space="preserve"> de</w:t>
+      </w:r>
+      <w:r>
+        <w:t xml:space="preserve"> </w:t>
+      </w:r>
+      <w:r>
+        <w:t xml:space="preserve"> </w:t>
+      </w:r>
+      <w:r>
+        <w:t>2015 de</w:t>
+      </w:r>
+      <w:r>
+        <w:t>:</w:t>
+      </w:r>
+      <w:hyperlink r:id="rId9">
         <w:r>
           <w:t xml:space="preserve"> </w:t>
         </w:r>
       </w:hyperlink>
-      <w:hyperlink r:id="rId12">
-        <w:r>
-          <w:rPr>
-            <w:color w:val="1155CC"/>
-            <w:u w:val="single"/>
-          </w:rPr>
-          <w:t>http://httpd.apache.org/ABOUT_APACHE.html</w:t>
-        </w:r>
-      </w:hyperlink>
-      <w:r>
-        <w:t>.</w:t>
-      </w:r>
-    </w:p>
-    <w:p>
-      <w:pPr>
-        <w:pStyle w:val="P1"/>
-      </w:pPr>
-    </w:p>
-    <w:p>
-      <w:pPr>
-        <w:pStyle w:val="P1"/>
-      </w:pPr>
-      <w:r>
-        <w:t xml:space="preserve">[12]  </w:t>
-      </w:r>
-      <w:r>
-        <w:rPr>
-          <w:i/>
-        </w:rPr>
-        <w:t>CSS</w:t>
-      </w:r>
-      <w:r>
-        <w:t xml:space="preserve"> [En línea].  [Consulta: 25 </w:t>
-      </w:r>
-      <w:r>
-        <w:t>noviembre</w:t>
-      </w:r>
-      <w:r>
-        <w:t xml:space="preserve"> 2015].  Disponible en:</w:t>
-      </w:r>
-      <w:hyperlink r:id="rId13">
-        <w:r>
-          <w:t xml:space="preserve"> </w:t>
-        </w:r>
-      </w:hyperlink>
-      <w:hyperlink r:id="rId14">
-        <w:r>
-          <w:rPr>
-            <w:color w:val="1155CC"/>
-            <w:u w:val="single"/>
-          </w:rPr>
-          <w:t>http://techterms.com/definition/css</w:t>
-        </w:r>
-      </w:hyperlink>
-      <w:r>
-        <w:t>.</w:t>
-      </w:r>
-    </w:p>
-    <w:p>
-      <w:pPr>
-        <w:pStyle w:val="P1"/>
-      </w:pPr>
-    </w:p>
-    <w:p>
-      <w:pPr>
-        <w:pStyle w:val="P1"/>
-      </w:pPr>
-      <w:r>
-        <w:t xml:space="preserve">[13]  </w:t>
-      </w:r>
-      <w:r>
-        <w:rPr>
-          <w:i/>
-        </w:rPr>
-        <w:t>CSS3</w:t>
-      </w:r>
-      <w:r>
-        <w:t xml:space="preserve"> [En línea].  [Consulta: 25 </w:t>
-      </w:r>
-      <w:r>
-        <w:t>noviembre</w:t>
-      </w:r>
-      <w:r>
-        <w:t xml:space="preserve"> 2015].  Disponible en:</w:t>
-      </w:r>
-    </w:p>
-    <w:p>
-      <w:pPr>
-        <w:pStyle w:val="P1"/>
-      </w:pPr>
-      <w:hyperlink r:id="rId15">
-        <w:r>
-          <w:rPr>
-            <w:color w:val="1155CC"/>
-            <w:u w:val="single"/>
-          </w:rPr>
-          <w:t>https://developer.mozilla.org/en-US/docs/Web/CSS/CSS3</w:t>
-        </w:r>
-      </w:hyperlink>
-      <w:r>
-        <w:t>.</w:t>
-      </w:r>
-    </w:p>
-    <w:p>
-      <w:pPr>
-        <w:pStyle w:val="P1"/>
-      </w:pPr>
-    </w:p>
-    <w:p>
-      <w:pPr>
-        <w:pStyle w:val="P1"/>
-      </w:pPr>
-      <w:r>
-        <w:t xml:space="preserve">[14]  </w:t>
-      </w:r>
-      <w:proofErr w:type="spellStart"/>
-      <w:r>
-        <w:t>Fumàs</w:t>
-      </w:r>
-      <w:proofErr w:type="spellEnd"/>
-      <w:r>
-        <w:t xml:space="preserve"> Cases, E.  </w:t>
-      </w:r>
-      <w:r>
-        <w:rPr>
-          <w:i/>
-        </w:rPr>
-        <w:t>Apache HTTP Server: ¿Qué es, cómo funciona y para qué sirve?</w:t>
-      </w:r>
-      <w:r>
-        <w:t xml:space="preserve"> [En línea].  Junio 2014.  [Consulta: 24 </w:t>
-      </w:r>
-      <w:r>
-        <w:t>noviembre</w:t>
-      </w:r>
-      <w:r>
-        <w:t xml:space="preserve"> 2015].  Disponible en:  </w:t>
-      </w:r>
-      <w:hyperlink r:id="rId16">
-        <w:r>
-          <w:rPr>
-            <w:color w:val="1155CC"/>
-            <w:u w:val="single"/>
-          </w:rPr>
-          <w:t>http://www.ibrugor.com/blog/apache-http-server-que-es-como-funciona-y-para-que-sirve/</w:t>
-        </w:r>
-      </w:hyperlink>
-      <w:r>
-        <w:t>.</w:t>
-      </w:r>
-    </w:p>
-    <w:p>
-      <w:pPr>
-        <w:pStyle w:val="P1"/>
-      </w:pPr>
-    </w:p>
-    <w:p>
-      <w:pPr>
-        <w:pStyle w:val="P1"/>
-      </w:pPr>
-      <w:r>
-        <w:t xml:space="preserve">[15]  </w:t>
-      </w:r>
-      <w:r>
-        <w:rPr>
-          <w:i/>
-        </w:rPr>
-        <w:t>Manual Oficial PHP</w:t>
-      </w:r>
-      <w:r>
-        <w:t xml:space="preserve"> [En línea]. [Consulta: 30 </w:t>
-      </w:r>
-      <w:r>
-        <w:t>noviembre</w:t>
-      </w:r>
-      <w:r>
-        <w:t xml:space="preserve"> 2015]  Disponible en:</w:t>
-      </w:r>
-      <w:hyperlink r:id="rId17">
-        <w:r>
-          <w:t xml:space="preserve"> </w:t>
-        </w:r>
-      </w:hyperlink>
-      <w:hyperlink r:id="rId18">
-        <w:r>
-          <w:rPr>
-            <w:color w:val="1155CC"/>
-            <w:u w:val="single"/>
-          </w:rPr>
-          <w:t>http://php.net/manual/es/preface.php</w:t>
-        </w:r>
-      </w:hyperlink>
-      <w:r>
-        <w:t>.</w:t>
-      </w:r>
-    </w:p>
-    <w:p>
-      <w:pPr>
-        <w:pStyle w:val="P1"/>
-      </w:pPr>
-    </w:p>
-    <w:p>
-      <w:pPr>
-        <w:pStyle w:val="P1"/>
-      </w:pPr>
-      <w:r>
-        <w:t xml:space="preserve">[16]  </w:t>
-      </w:r>
-      <w:proofErr w:type="spellStart"/>
-      <w:r>
-        <w:rPr>
-          <w:i/>
-        </w:rPr>
-        <w:t>Object</w:t>
-      </w:r>
-      <w:proofErr w:type="spellEnd"/>
-      <w:r>
-        <w:rPr>
-          <w:i/>
-        </w:rPr>
-        <w:t xml:space="preserve"> </w:t>
-      </w:r>
-      <w:proofErr w:type="spellStart"/>
-      <w:r>
-        <w:rPr>
-          <w:i/>
-        </w:rPr>
-        <w:t>Relational</w:t>
-      </w:r>
-      <w:proofErr w:type="spellEnd"/>
-      <w:r>
-        <w:rPr>
-          <w:i/>
-        </w:rPr>
-        <w:t xml:space="preserve"> </w:t>
-      </w:r>
-      <w:proofErr w:type="spellStart"/>
-      <w:r>
-        <w:rPr>
-          <w:i/>
-        </w:rPr>
-        <w:t>Mapper</w:t>
-      </w:r>
-      <w:proofErr w:type="spellEnd"/>
-      <w:r>
-        <w:t xml:space="preserve"> </w:t>
-      </w:r>
-      <w:r>
-        <w:t>[En línea].  [Consulta: 26 noviembre</w:t>
-      </w:r>
-      <w:r>
-        <w:t xml:space="preserve"> 2015].  Disponible en:</w:t>
-      </w:r>
-      <w:hyperlink r:id="rId19">
-        <w:r>
-          <w:t xml:space="preserve"> </w:t>
-        </w:r>
-      </w:hyperlink>
-      <w:hyperlink r:id="rId20">
-        <w:r>
-          <w:rPr>
-            <w:color w:val="1155CC"/>
-            <w:u w:val="single"/>
-          </w:rPr>
-          <w:t>http://www.doctrine-project.org/projects/orm.html</w:t>
-        </w:r>
-      </w:hyperlink>
-      <w:r>
-        <w:t>.</w:t>
-      </w:r>
-    </w:p>
-    <w:p>
-      <w:pPr>
-        <w:pStyle w:val="P1"/>
-      </w:pPr>
-    </w:p>
-    <w:p>
-      <w:pPr>
-        <w:pStyle w:val="P1"/>
-      </w:pPr>
-      <w:r>
-        <w:t xml:space="preserve">[17]  Página oficial de </w:t>
-      </w:r>
-      <w:proofErr w:type="spellStart"/>
-      <w:r>
-        <w:t>Twitter</w:t>
-      </w:r>
-      <w:proofErr w:type="spellEnd"/>
-      <w:r>
-        <w:t xml:space="preserve"> </w:t>
-      </w:r>
-      <w:proofErr w:type="spellStart"/>
-      <w:r>
-        <w:t>Bootstap</w:t>
-      </w:r>
-      <w:proofErr w:type="spellEnd"/>
-      <w:r>
-        <w:t xml:space="preserve"> </w:t>
-      </w:r>
-      <w:r>
-        <w:t>[En línea].  [Consulta: 26 noviembre</w:t>
-      </w:r>
-      <w:r>
-        <w:t xml:space="preserve"> 2015].  Disponible en:  </w:t>
-      </w:r>
-      <w:hyperlink r:id="rId21">
-        <w:r>
-          <w:rPr>
-            <w:color w:val="1155CC"/>
-            <w:u w:val="single"/>
-          </w:rPr>
-          <w:t>http://getbootstrap.com/</w:t>
-        </w:r>
-      </w:hyperlink>
-      <w:r>
-        <w:t>.</w:t>
-      </w:r>
-    </w:p>
-    <w:p>
-      <w:pPr>
-        <w:pStyle w:val="P1"/>
-      </w:pPr>
-    </w:p>
-    <w:p>
-      <w:pPr>
-        <w:pStyle w:val="P1"/>
-        <w:jc w:val="left"/>
-      </w:pPr>
-      <w:r>
-        <w:t>[18]  Quesada</w:t>
-      </w:r>
-      <w:r>
-        <w:t>, S</w:t>
-      </w:r>
-      <w:r>
-        <w:t xml:space="preserve">.  </w:t>
-      </w:r>
-      <w:r>
-        <w:rPr>
-          <w:i/>
-        </w:rPr>
-        <w:t xml:space="preserve">¿Qué es </w:t>
-      </w:r>
-      <w:proofErr w:type="spellStart"/>
-      <w:r>
-        <w:rPr>
-          <w:i/>
-        </w:rPr>
-        <w:t>Responsive</w:t>
-      </w:r>
-      <w:proofErr w:type="spellEnd"/>
-      <w:r>
-        <w:rPr>
-          <w:i/>
-        </w:rPr>
-        <w:t xml:space="preserve"> Web </w:t>
-      </w:r>
-      <w:proofErr w:type="spellStart"/>
-      <w:r>
-        <w:rPr>
-          <w:i/>
-        </w:rPr>
-        <w:t>Design</w:t>
-      </w:r>
-      <w:proofErr w:type="spellEnd"/>
-      <w:r>
-        <w:rPr>
-          <w:i/>
-        </w:rPr>
-        <w:t>?</w:t>
-      </w:r>
-      <w:r>
-        <w:t xml:space="preserve"> [En línea].  Noviembre 2013.  [Fecha de consulta: 25 </w:t>
-      </w:r>
-      <w:r>
-        <w:t>noviembre</w:t>
-      </w:r>
-      <w:r>
-        <w:t xml:space="preserve"> 2015].  Disponible en:</w:t>
-      </w:r>
-      <w:hyperlink r:id="rId22">
-        <w:r>
-          <w:t xml:space="preserve"> </w:t>
-        </w:r>
-      </w:hyperlink>
-      <w:hyperlink r:id="rId23">
+      <w:hyperlink r:id="rId10">
         <w:r>
           <w:rPr>
             <w:color w:val="1155CC"/>
@@ -1389,83 +516,13 @@
     <w:p>
       <w:pPr>
         <w:pStyle w:val="P1"/>
-      </w:pPr>
-      <w:r>
-        <w:t xml:space="preserve">[19]  </w:t>
-      </w:r>
-      <w:proofErr w:type="spellStart"/>
-      <w:r>
-        <w:t>Rouse</w:t>
-      </w:r>
-      <w:proofErr w:type="spellEnd"/>
-      <w:r>
-        <w:t>, M</w:t>
-      </w:r>
-      <w:r>
-        <w:t xml:space="preserve">. </w:t>
-      </w:r>
-      <w:r>
-        <w:rPr>
-          <w:i/>
-        </w:rPr>
-        <w:t>HTML5</w:t>
-      </w:r>
-      <w:r>
-        <w:t xml:space="preserve">  [En línea]. Marzo 2014.  [Consulta: 24 </w:t>
-      </w:r>
-      <w:r>
-        <w:t>noviembre</w:t>
-      </w:r>
-      <w:r>
-        <w:t xml:space="preserve"> 2015].  Disponible en</w:t>
-      </w:r>
-      <w:hyperlink r:id="rId24">
-        <w:r>
-          <w:t xml:space="preserve"> </w:t>
-        </w:r>
-      </w:hyperlink>
-      <w:hyperlink r:id="rId25">
-        <w:r>
-          <w:rPr>
-            <w:color w:val="1155CC"/>
-            <w:u w:val="single"/>
-          </w:rPr>
-          <w:t>http://searchsoa.techtarget.com/definition/HTML5</w:t>
-        </w:r>
-      </w:hyperlink>
-      <w:r>
-        <w:t>.</w:t>
-      </w:r>
-    </w:p>
-    <w:p>
-      <w:pPr>
-        <w:pStyle w:val="P1"/>
-      </w:pPr>
-    </w:p>
-    <w:p>
-      <w:pPr>
-        <w:pStyle w:val="P1"/>
         <w:jc w:val="left"/>
       </w:pPr>
       <w:r>
         <w:rPr>
           <w:lang w:val="en-US"/>
         </w:rPr>
-        <w:t>[20</w:t>
-      </w:r>
-      <w:proofErr w:type="gramStart"/>
-      <w:r>
-        <w:rPr>
-          <w:lang w:val="en-US"/>
-        </w:rPr>
-        <w:t>]  Rouse</w:t>
-      </w:r>
-      <w:proofErr w:type="gramEnd"/>
-      <w:r>
-        <w:rPr>
-          <w:lang w:val="en-US"/>
-        </w:rPr>
-        <w:t>, M</w:t>
+        <w:t>Rouse, M</w:t>
       </w:r>
       <w:r>
         <w:rPr>
@@ -1475,7 +532,13 @@
       </w:r>
       <w:r>
         <w:rPr>
-          <w:i/>
+          <w:lang w:val="en-US"/>
+        </w:rPr>
+        <w:t xml:space="preserve">(2008) </w:t>
+      </w:r>
+      <w:r>
+        <w:rPr>
+          <w:u w:val="single"/>
           <w:lang w:val="en-US"/>
         </w:rPr>
         <w:t>Object-relational mapping (ORM)</w:t>
@@ -1484,37 +547,21 @@
         <w:rPr>
           <w:lang w:val="en-US"/>
         </w:rPr>
-        <w:t xml:space="preserve"> [En </w:t>
-      </w:r>
-      <w:proofErr w:type="spellStart"/>
-      <w:r>
-        <w:rPr>
-          <w:lang w:val="en-US"/>
-        </w:rPr>
-        <w:t>línea</w:t>
-      </w:r>
-      <w:proofErr w:type="spellEnd"/>
-      <w:r>
-        <w:rPr>
-          <w:lang w:val="en-US"/>
-        </w:rPr>
-        <w:t xml:space="preserve">]. </w:t>
+        <w:t xml:space="preserve">. </w:t>
       </w:r>
       <w:r>
-        <w:t xml:space="preserve">Febrero 2008.  [Consulta: 24 </w:t>
+        <w:t>Recuperado el</w:t>
       </w:r>
       <w:r>
-        <w:t>noviembre</w:t>
+        <w:t xml:space="preserve"> 24 noviembre</w:t>
       </w:r>
       <w:r>
-        <w:t xml:space="preserve"> 2015].  Disponible en</w:t>
+        <w:t xml:space="preserve"> de</w:t>
       </w:r>
-      <w:hyperlink r:id="rId26">
-        <w:r>
-          <w:t xml:space="preserve"> </w:t>
-        </w:r>
-      </w:hyperlink>
-      <w:hyperlink r:id="rId27">
+      <w:r>
+        <w:t xml:space="preserve"> 2015 de: </w:t>
+      </w:r>
+      <w:hyperlink r:id="rId11">
         <w:r>
           <w:rPr>
             <w:color w:val="1155CC"/>
@@ -1530,68 +577,59 @@
     <w:p>
       <w:pPr>
         <w:pStyle w:val="P1"/>
+        <w:rPr>
+          <w:lang w:val="en-US"/>
+        </w:rPr>
       </w:pPr>
     </w:p>
     <w:p>
       <w:pPr>
         <w:pStyle w:val="P1"/>
+        <w:rPr>
+          <w:lang w:val="en-US"/>
+        </w:rPr>
+      </w:pPr>
+    </w:p>
+    <w:p>
+      <w:pPr>
+        <w:pStyle w:val="P1"/>
+        <w:rPr>
+          <w:lang w:val="en-US"/>
+        </w:rPr>
+      </w:pPr>
+    </w:p>
+    <w:p>
+      <w:pPr>
+        <w:pStyle w:val="P1"/>
+        <w:rPr>
+          <w:lang w:val="es-GT"/>
+        </w:rPr>
       </w:pPr>
       <w:r>
         <w:rPr>
           <w:lang w:val="en-US"/>
         </w:rPr>
-        <w:t>[21</w:t>
-      </w:r>
-      <w:proofErr w:type="gramStart"/>
-      <w:r>
-        <w:rPr>
-          <w:lang w:val="en-US"/>
-        </w:rPr>
-        <w:t xml:space="preserve">]  </w:t>
-      </w:r>
-      <w:r>
-        <w:rPr>
-          <w:i/>
-          <w:lang w:val="en-US"/>
-        </w:rPr>
-        <w:t>What</w:t>
-      </w:r>
-      <w:proofErr w:type="gramEnd"/>
-      <w:r>
-        <w:rPr>
-          <w:i/>
-          <w:lang w:val="en-US"/>
-        </w:rPr>
-        <w:t xml:space="preserve"> is MySQL?</w:t>
+        <w:lastRenderedPageBreak/>
+        <w:t>Silberschatz, A.; Korth, H. F.; Sudarshan, S.</w:t>
       </w:r>
       <w:r>
         <w:rPr>
           <w:lang w:val="en-US"/>
         </w:rPr>
-        <w:t xml:space="preserve"> </w:t>
+        <w:t xml:space="preserve"> (</w:t>
       </w:r>
-      <w:proofErr w:type="gramStart"/>
       <w:r>
         <w:rPr>
           <w:lang w:val="en-US"/>
         </w:rPr>
-        <w:t xml:space="preserve">[En </w:t>
+        <w:t>2002</w:t>
       </w:r>
-      <w:proofErr w:type="spellStart"/>
       <w:r>
         <w:rPr>
           <w:lang w:val="en-US"/>
         </w:rPr>
-        <w:t>línea</w:t>
+        <w:t>).</w:t>
       </w:r>
-      <w:proofErr w:type="spellEnd"/>
-      <w:r>
-        <w:rPr>
-          <w:lang w:val="en-US"/>
-        </w:rPr>
-        <w:t>].</w:t>
-      </w:r>
-      <w:proofErr w:type="gramEnd"/>
       <w:r>
         <w:rPr>
           <w:lang w:val="en-US"/>
@@ -1599,25 +637,61 @@
         <w:t xml:space="preserve">  </w:t>
       </w:r>
       <w:r>
-        <w:t xml:space="preserve">[Consulta: 26 </w:t>
+        <w:rPr>
+          <w:u w:val="single"/>
+          <w:lang w:val="es-GT"/>
+        </w:rPr>
+        <w:t>Fundamentos de bases de datos</w:t>
       </w:r>
       <w:r>
-        <w:t>noviembre</w:t>
+        <w:rPr>
+          <w:lang w:val="es-GT"/>
+        </w:rPr>
+        <w:t xml:space="preserve">.  </w:t>
       </w:r>
       <w:r>
-        <w:t xml:space="preserve"> 2015].  Disponible en:  </w:t>
+        <w:rPr>
+          <w:lang w:val="es-GT"/>
+        </w:rPr>
+        <w:t>(4ª. ed.)</w:t>
       </w:r>
-      <w:hyperlink r:id="rId28">
-        <w:r>
-          <w:rPr>
-            <w:color w:val="1155CC"/>
-            <w:u w:val="single"/>
-          </w:rPr>
-          <w:t>http://dev.mysql.com/doc/refman/5.6/en/what-is-mysql.html</w:t>
-        </w:r>
-      </w:hyperlink>
       <w:r>
+        <w:rPr>
+          <w:lang w:val="es-GT"/>
+        </w:rPr>
         <w:t>.</w:t>
+      </w:r>
+      <w:bookmarkStart w:id="2" w:name="_GoBack"/>
+      <w:bookmarkEnd w:id="2"/>
+      <w:r>
+        <w:rPr>
+          <w:lang w:val="es-GT"/>
+        </w:rPr>
+        <w:t xml:space="preserve"> (Trad. F. Sáenz,  A. García, C. López, L. Sánchez, O. Mata, M. González). </w:t>
+      </w:r>
+      <w:r>
+        <w:t>España</w:t>
+      </w:r>
+      <w:r>
+        <w:t xml:space="preserve">: </w:t>
+      </w:r>
+      <w:r>
+        <w:t>McGraw-Hill Interamericana de España S.A.U</w:t>
+      </w:r>
+      <w:r>
+        <w:t xml:space="preserve">. </w:t>
+      </w:r>
+      <w:r>
+        <w:rPr>
+          <w:lang w:val="es-GT"/>
+        </w:rPr>
+        <w:t xml:space="preserve"> </w:t>
+      </w:r>
+      <w:r>
+        <w:rPr>
+          <w:lang w:val="es-GT"/>
+        </w:rPr>
+        <w:t>(original publicado en 2001).</w:t>
       </w:r>
     </w:p>
     <w:p>
@@ -1629,117 +703,11 @@
       <w:pPr>
         <w:pStyle w:val="P1"/>
       </w:pPr>
-      <w:r>
-        <w:rPr>
-          <w:lang w:val="en-US"/>
-        </w:rPr>
-        <w:t>[22</w:t>
-      </w:r>
-      <w:proofErr w:type="gramStart"/>
-      <w:r>
-        <w:rPr>
-          <w:lang w:val="en-US"/>
-        </w:rPr>
-        <w:t xml:space="preserve">]  </w:t>
-      </w:r>
-      <w:r>
-        <w:rPr>
-          <w:i/>
-          <w:lang w:val="en-US"/>
-        </w:rPr>
-        <w:t>What</w:t>
-      </w:r>
-      <w:proofErr w:type="gramEnd"/>
-      <w:r>
-        <w:rPr>
-          <w:i/>
-          <w:lang w:val="en-US"/>
-        </w:rPr>
-        <w:t xml:space="preserve"> is </w:t>
-      </w:r>
-      <w:proofErr w:type="spellStart"/>
-      <w:r>
-        <w:rPr>
-          <w:i/>
-          <w:lang w:val="en-US"/>
-        </w:rPr>
-        <w:t>Symfony</w:t>
-      </w:r>
-      <w:proofErr w:type="spellEnd"/>
-      <w:r>
-        <w:rPr>
-          <w:lang w:val="en-US"/>
-        </w:rPr>
-        <w:t xml:space="preserve"> [En </w:t>
-      </w:r>
-      <w:proofErr w:type="spellStart"/>
-      <w:r>
-        <w:rPr>
-          <w:lang w:val="en-US"/>
-        </w:rPr>
-        <w:t>línea</w:t>
-      </w:r>
-      <w:proofErr w:type="spellEnd"/>
-      <w:r>
-        <w:rPr>
-          <w:lang w:val="en-US"/>
-        </w:rPr>
-        <w:t xml:space="preserve">].  </w:t>
-      </w:r>
-      <w:r>
-        <w:t xml:space="preserve">[Consulta: 26 </w:t>
-      </w:r>
-      <w:r>
-        <w:t>noviembre</w:t>
-      </w:r>
-      <w:r>
-        <w:t xml:space="preserve"> 2015]. Disponible en:</w:t>
-      </w:r>
-      <w:hyperlink r:id="rId29">
-        <w:r>
-          <w:t xml:space="preserve"> </w:t>
-        </w:r>
-      </w:hyperlink>
-      <w:hyperlink r:id="rId30">
-        <w:r>
-          <w:rPr>
-            <w:color w:val="1155CC"/>
-            <w:u w:val="single"/>
-          </w:rPr>
-          <w:t>https://symfony.com/what-is-symfony</w:t>
-        </w:r>
-      </w:hyperlink>
-      <w:r>
-        <w:t>.</w:t>
-      </w:r>
     </w:p>
     <w:p>
       <w:pPr>
         <w:pStyle w:val="P1"/>
       </w:pPr>
-    </w:p>
-    <w:p>
-      <w:pPr>
-        <w:pStyle w:val="T2-No"/>
-      </w:pPr>
-      <w:bookmarkStart w:id="4" w:name="h.a4lwnckj6whv" w:colFirst="0" w:colLast="0"/>
-      <w:bookmarkEnd w:id="4"/>
-      <w:r>
-        <w:t>Leyes, reglamentos, decretos y normativas del Estado de Guatemala</w:t>
-      </w:r>
-    </w:p>
-    <w:p>
-      <w:pPr>
-        <w:pStyle w:val="P1"/>
-      </w:pPr>
-    </w:p>
-    <w:p>
-      <w:pPr>
-        <w:pStyle w:val="P1"/>
-      </w:pPr>
-      <w:r>
-        <w:t xml:space="preserve">[23]  Decreto No. 33-98. Ley de derecho de autor y derechos conexos de Guatemala. Diario de Centro América.  Ciudad de Guatemala, 28 de abril de 1998. </w:t>
-      </w:r>
     </w:p>
     <w:p>
       <w:pPr>
@@ -1760,12 +728,12 @@
           <w:szCs w:val="44"/>
         </w:rPr>
       </w:pPr>
-      <w:bookmarkStart w:id="5" w:name="h.an5xyhty2rva" w:colFirst="0" w:colLast="0"/>
-      <w:bookmarkEnd w:id="5"/>
+      <w:bookmarkStart w:id="3" w:name="h.an5xyhty2rva" w:colFirst="0" w:colLast="0"/>
+      <w:bookmarkEnd w:id="3"/>
     </w:p>
     <w:sectPr>
-      <w:headerReference w:type="default" r:id="rId31"/>
-      <w:footerReference w:type="default" r:id="rId32"/>
+      <w:headerReference w:type="default" r:id="rId12"/>
+      <w:footerReference w:type="default" r:id="rId13"/>
       <w:pgSz w:w="12242" w:h="15842"/>
       <w:pgMar w:top="1418" w:right="1418" w:bottom="1418" w:left="1418" w:header="720" w:footer="720" w:gutter="0"/>
       <w:pgNumType w:start="1"/>
@@ -1833,7 +801,7 @@
         <w:rStyle w:val="Nmerodepgina"/>
         <w:noProof/>
       </w:rPr>
-      <w:t>1</w:t>
+      <w:t>2</w:t>
     </w:r>
     <w:r>
       <w:rPr>
@@ -12376,7 +11344,6 @@
   <w:style w:type="character" w:default="1" w:styleId="Fuentedeprrafopredeter">
     <w:name w:val="Default Paragraph Font"/>
     <w:uiPriority w:val="1"/>
-    <w:semiHidden/>
     <w:unhideWhenUsed/>
   </w:style>
   <w:style w:type="table" w:default="1" w:styleId="Tablanormal">
@@ -13361,7 +12328,6 @@
   <w:style w:type="character" w:default="1" w:styleId="Fuentedeprrafopredeter">
     <w:name w:val="Default Paragraph Font"/>
     <w:uiPriority w:val="1"/>
-    <w:semiHidden/>
     <w:unhideWhenUsed/>
   </w:style>
   <w:style w:type="table" w:default="1" w:styleId="Tablanormal">
@@ -14386,7 +13352,7 @@
 </file>
 
 <file path=customXml/itemProps1.xml><?xml version="1.0" encoding="utf-8"?>
-<ds:datastoreItem xmlns:ds="http://schemas.openxmlformats.org/officeDocument/2006/customXml" ds:itemID="{EDF4C683-101C-B249-911E-57EB78BC2159}">
+<ds:datastoreItem xmlns:ds="http://schemas.openxmlformats.org/officeDocument/2006/customXml" ds:itemID="{6C2A5731-6C33-4641-B15B-1F06A7690CCF}">
   <ds:schemaRefs>
     <ds:schemaRef ds:uri="http://schemas.openxmlformats.org/officeDocument/2006/bibliography"/>
   </ds:schemaRefs>

</xml_diff>